<commit_message>
test: add 5 unit for database
</commit_message>
<xml_diff>
--- a/Documentation/Database development.docx
+++ b/Documentation/Database development.docx
@@ -136,7 +136,6 @@
           <w:lang w:eastAsia="ru-RU"/>
         </w:rPr>
       </w:pPr>
-      <w:proofErr w:type="spellStart"/>
       <w:r>
         <w:rPr>
           <w:rFonts w:eastAsia="Times New Roman"/>
@@ -155,18 +154,7 @@
           <w:szCs w:val="24"/>
           <w:lang w:eastAsia="ru-RU"/>
         </w:rPr>
-        <w:t>Токарева</w:t>
-      </w:r>
-      <w:proofErr w:type="spellEnd"/>
-      <w:r>
-        <w:rPr>
-          <w:rFonts w:eastAsia="Times New Roman"/>
-          <w:color w:val="000000"/>
-          <w:sz w:val="24"/>
-          <w:szCs w:val="24"/>
-          <w:lang w:eastAsia="ru-RU"/>
-        </w:rPr>
-        <w:t xml:space="preserve"> Э.О.</w:t>
+        <w:t>Токарева Э.О.</w:t>
       </w:r>
       <w:r>
         <w:rPr>
@@ -232,29 +220,7 @@
           <w:szCs w:val="24"/>
           <w:lang w:eastAsia="ru-RU"/>
         </w:rPr>
-        <w:t>Заказчик____________</w:t>
-      </w:r>
-      <w:proofErr w:type="spellStart"/>
-      <w:r>
-        <w:rPr>
-          <w:rFonts w:eastAsia="Times New Roman"/>
-          <w:color w:val="000000"/>
-          <w:sz w:val="24"/>
-          <w:szCs w:val="24"/>
-          <w:lang w:eastAsia="ru-RU"/>
-        </w:rPr>
-        <w:t>Мамшева</w:t>
-      </w:r>
-      <w:proofErr w:type="spellEnd"/>
-      <w:r>
-        <w:rPr>
-          <w:rFonts w:eastAsia="Times New Roman"/>
-          <w:color w:val="000000"/>
-          <w:sz w:val="24"/>
-          <w:szCs w:val="24"/>
-          <w:lang w:eastAsia="ru-RU"/>
-        </w:rPr>
-        <w:t xml:space="preserve"> Ю. С</w:t>
+        <w:t>Заказчик____________Мамшева Ю. С</w:t>
       </w:r>
       <w:r>
         <w:rPr>
@@ -384,9 +350,9 @@
       </w:pPr>
       <w:r>
         <w:drawing>
-          <wp:inline distT="0" distB="0" distL="0" distR="0" wp14:anchorId="3DA6290E" wp14:editId="06EA68FC">
-            <wp:extent cx="5940425" cy="2345055"/>
-            <wp:effectExtent l="0" t="0" r="3175" b="0"/>
+          <wp:inline distT="0" distB="0" distL="0" distR="0" wp14:anchorId="737CF6A5" wp14:editId="50FF53A9">
+            <wp:extent cx="5940425" cy="2066925"/>
+            <wp:effectExtent l="0" t="0" r="3175" b="9525"/>
             <wp:docPr id="1" name="Рисунок 1"/>
             <wp:cNvGraphicFramePr>
               <a:graphicFrameLocks xmlns:a="http://schemas.openxmlformats.org/drawingml/2006/main" noChangeAspect="1"/>
@@ -407,7 +373,7 @@
                   <pic:spPr>
                     <a:xfrm>
                       <a:off x="0" y="0"/>
-                      <a:ext cx="5940425" cy="2345055"/>
+                      <a:ext cx="5940425" cy="2066925"/>
                     </a:xfrm>
                     <a:prstGeom prst="rect">
                       <a:avLst/>
@@ -429,12 +395,10 @@
         </w:numPr>
       </w:pPr>
       <w:bookmarkStart w:id="1" w:name="_Toc180149980"/>
-      <w:proofErr w:type="spellStart"/>
       <w:r>
         <w:t>Categories</w:t>
       </w:r>
       <w:bookmarkEnd w:id="1"/>
-      <w:proofErr w:type="spellEnd"/>
     </w:p>
     <w:p>
       <w:pPr>
@@ -443,11 +407,9 @@
       <w:r>
         <w:t xml:space="preserve">Таблица </w:t>
       </w:r>
-      <w:proofErr w:type="spellStart"/>
       <w:r>
         <w:t>Categories</w:t>
       </w:r>
-      <w:proofErr w:type="spellEnd"/>
       <w:r>
         <w:t xml:space="preserve"> содержит перечисление из 4 основных категорий по матрицы и имеет политику только на выборку данных.</w:t>
       </w:r>
@@ -458,6 +420,9 @@
         <w:jc w:val="center"/>
       </w:pPr>
       <w:r>
+        <w:rPr>
+          <w:noProof/>
+        </w:rPr>
         <w:drawing>
           <wp:inline distT="0" distB="0" distL="0" distR="0" wp14:anchorId="75F48DC5" wp14:editId="41EFC690">
             <wp:extent cx="3196424" cy="1347012"/>
@@ -502,6 +467,9 @@
         <w:jc w:val="center"/>
       </w:pPr>
       <w:r>
+        <w:rPr>
+          <w:noProof/>
+        </w:rPr>
         <w:drawing>
           <wp:inline distT="0" distB="0" distL="0" distR="0" wp14:anchorId="26A14FDD" wp14:editId="1581AB0D">
             <wp:extent cx="1995778" cy="1035124"/>
@@ -548,22 +516,18 @@
         </w:numPr>
       </w:pPr>
       <w:bookmarkStart w:id="2" w:name="_Toc180149981"/>
-      <w:proofErr w:type="spellStart"/>
       <w:r>
         <w:t>Users</w:t>
       </w:r>
       <w:bookmarkEnd w:id="2"/>
-      <w:proofErr w:type="spellEnd"/>
     </w:p>
     <w:p>
       <w:r>
         <w:t xml:space="preserve">Таблица </w:t>
       </w:r>
-      <w:proofErr w:type="spellStart"/>
       <w:r>
         <w:t>Users</w:t>
       </w:r>
-      <w:proofErr w:type="spellEnd"/>
       <w:r>
         <w:t xml:space="preserve"> содержит данные пользователей и имеет политику на любые действия. </w:t>
       </w:r>
@@ -571,11 +535,9 @@
         <w:tab/>
         <w:t xml:space="preserve">При вставке значения в таблицу </w:t>
       </w:r>
-      <w:proofErr w:type="spellStart"/>
       <w:r>
         <w:t>Users</w:t>
       </w:r>
-      <w:proofErr w:type="spellEnd"/>
       <w:r>
         <w:t xml:space="preserve"> срабатывает триггер на добавление сфер по умолчанию. Пользователь также может добавить свои сферы.</w:t>
       </w:r>
@@ -596,6 +558,9 @@
         <w:jc w:val="center"/>
       </w:pPr>
       <w:r>
+        <w:rPr>
+          <w:noProof/>
+        </w:rPr>
         <w:lastRenderedPageBreak/>
         <w:drawing>
           <wp:inline distT="0" distB="0" distL="0" distR="0" wp14:anchorId="5C72999F" wp14:editId="337C435A">
@@ -641,6 +606,9 @@
         <w:jc w:val="center"/>
       </w:pPr>
       <w:r>
+        <w:rPr>
+          <w:noProof/>
+        </w:rPr>
         <w:drawing>
           <wp:inline distT="0" distB="0" distL="0" distR="0" wp14:anchorId="41309E53" wp14:editId="0136ACB3">
             <wp:extent cx="3808675" cy="1495425"/>
@@ -692,6 +660,9 @@
         <w:jc w:val="center"/>
       </w:pPr>
       <w:r>
+        <w:rPr>
+          <w:noProof/>
+        </w:rPr>
         <w:drawing>
           <wp:inline distT="0" distB="0" distL="0" distR="0" wp14:anchorId="298BFAA3" wp14:editId="7A1B0E1D">
             <wp:extent cx="5940425" cy="1565910"/>
@@ -738,12 +709,10 @@
         </w:numPr>
       </w:pPr>
       <w:bookmarkStart w:id="3" w:name="_Toc180149982"/>
-      <w:proofErr w:type="spellStart"/>
       <w:r>
         <w:t>Spheres</w:t>
       </w:r>
       <w:bookmarkEnd w:id="3"/>
-      <w:proofErr w:type="spellEnd"/>
     </w:p>
     <w:p>
       <w:r>
@@ -752,6 +721,9 @@
     </w:p>
     <w:p>
       <w:r>
+        <w:rPr>
+          <w:noProof/>
+        </w:rPr>
         <w:drawing>
           <wp:inline distT="0" distB="0" distL="0" distR="0" wp14:anchorId="1BE2122B" wp14:editId="4ADFBC0F">
             <wp:extent cx="2705478" cy="1257475"/>
@@ -822,6 +794,9 @@
     </w:p>
     <w:p>
       <w:r>
+        <w:rPr>
+          <w:noProof/>
+        </w:rPr>
         <w:lastRenderedPageBreak/>
         <w:drawing>
           <wp:inline distT="0" distB="0" distL="0" distR="0" wp14:anchorId="6AC23872" wp14:editId="37FC617B">
@@ -884,6 +859,9 @@
     </w:p>
     <w:p>
       <w:r>
+        <w:rPr>
+          <w:noProof/>
+        </w:rPr>
         <w:drawing>
           <wp:inline distT="0" distB="0" distL="0" distR="0" wp14:anchorId="5ADBE735" wp14:editId="4141BF76">
             <wp:extent cx="2343477" cy="1228896"/>

</xml_diff>